<commit_message>
[Update] Les puces c'est des pom LOL !
</commit_message>
<xml_diff>
--- a/docs/Rapport.docx
+++ b/docs/Rapport.docx
@@ -31,17 +31,8 @@
           <w:sz w:val="20"/>
           <w:lang w:val="en-GB"/>
         </w:rPr>
-        <w:t xml:space="preserve">BUISSON </w:t>
-      </w:r>
-      <w:proofErr w:type="spellStart"/>
-      <w:r>
-        <w:rPr>
-          <w:sz w:val="20"/>
-          <w:lang w:val="en-GB"/>
-        </w:rPr>
-        <w:t>Kévin</w:t>
-      </w:r>
-      <w:proofErr w:type="spellEnd"/>
+        <w:t>BUISSON Kévin</w:t>
+      </w:r>
     </w:p>
     <w:p>
       <w:pPr>
@@ -86,21 +77,12 @@
           <w:lang w:val="en-GB"/>
         </w:rPr>
       </w:pPr>
-      <w:proofErr w:type="spellStart"/>
       <w:r>
         <w:rPr>
           <w:sz w:val="20"/>
           <w:lang w:val="en-GB"/>
         </w:rPr>
-        <w:t>Groupe</w:t>
-      </w:r>
-      <w:proofErr w:type="spellEnd"/>
-      <w:r>
-        <w:rPr>
-          <w:sz w:val="20"/>
-          <w:lang w:val="en-GB"/>
-        </w:rPr>
-        <w:t xml:space="preserve"> 1 - SI4</w:t>
+        <w:t>Groupe 1 - SI4</w:t>
       </w:r>
     </w:p>
     <w:p>
@@ -157,76 +139,43 @@
           <w:sz w:val="52"/>
           <w:lang w:val="en-GB"/>
         </w:rPr>
-        <w:t xml:space="preserve">Mr. </w:t>
-      </w:r>
-      <w:proofErr w:type="spellStart"/>
-      <w:r>
-        <w:rPr>
-          <w:sz w:val="52"/>
+        <w:t>Mr. StataCookie</w:t>
+      </w:r>
+    </w:p>
+    <w:p>
+      <w:pPr>
+        <w:pStyle w:val="Sous-titre"/>
+        <w:rPr>
+          <w:sz w:val="24"/>
+        </w:rPr>
+      </w:pPr>
+      <w:r>
+        <w:rPr>
+          <w:sz w:val="24"/>
+        </w:rPr>
+        <w:t>Artifactory &amp; Jenkins</w:t>
+      </w:r>
+    </w:p>
+    <w:p>
+      <w:pPr>
+        <w:rPr>
+          <w:sz w:val="20"/>
           <w:lang w:val="en-GB"/>
         </w:rPr>
-        <w:t>StataCookie</w:t>
-      </w:r>
-      <w:proofErr w:type="spellEnd"/>
-    </w:p>
-    <w:p>
-      <w:pPr>
-        <w:pStyle w:val="Sous-titre"/>
-        <w:rPr>
-          <w:sz w:val="24"/>
-        </w:rPr>
-      </w:pPr>
-      <w:proofErr w:type="spellStart"/>
-      <w:r>
-        <w:rPr>
-          <w:sz w:val="24"/>
-        </w:rPr>
-        <w:t>Artifactory</w:t>
-      </w:r>
-      <w:proofErr w:type="spellEnd"/>
-      <w:r>
-        <w:rPr>
-          <w:sz w:val="24"/>
-        </w:rPr>
-        <w:t xml:space="preserve"> &amp; Jenkins</w:t>
-      </w:r>
-    </w:p>
-    <w:p>
-      <w:pPr>
-        <w:rPr>
-          <w:sz w:val="20"/>
-          <w:lang w:val="en-GB"/>
-        </w:rPr>
-      </w:pPr>
-    </w:p>
-    <w:p>
-      <w:pPr>
-        <w:rPr>
-          <w:sz w:val="20"/>
-        </w:rPr>
-      </w:pPr>
-      <w:r>
-        <w:rPr>
-          <w:sz w:val="20"/>
-        </w:rPr>
-        <w:t xml:space="preserve">L’objectif du TD est de transformer l’architecture monolithique du projet Cookie </w:t>
-      </w:r>
-      <w:proofErr w:type="spellStart"/>
-      <w:r>
-        <w:rPr>
-          <w:sz w:val="20"/>
-        </w:rPr>
-        <w:t>Factory</w:t>
-      </w:r>
-      <w:proofErr w:type="spellEnd"/>
-      <w:r>
-        <w:rPr>
-          <w:sz w:val="20"/>
-        </w:rPr>
-        <w:t xml:space="preserve"> en une architecture modulaire de façon à rendre sa modification plus flexible et de mettre en place un pipeline d'intégration continue.</w:t>
-      </w:r>
-      <w:bookmarkStart w:id="0" w:name="_GoBack"/>
-      <w:bookmarkEnd w:id="0"/>
+      </w:pPr>
+    </w:p>
+    <w:p>
+      <w:pPr>
+        <w:rPr>
+          <w:sz w:val="20"/>
+        </w:rPr>
+      </w:pPr>
+      <w:r>
+        <w:rPr>
+          <w:sz w:val="20"/>
+        </w:rPr>
+        <w:t>L’objectif du TD est de transformer l’architecture monolithique du projet Cookie Factory en une architecture modulaire de façon à rendre sa modification plus flexible et de mettre en place un pipeline d'intégration continue.</w:t>
+      </w:r>
     </w:p>
     <w:p>
       <w:pPr>
@@ -256,41 +205,7 @@
         <w:rPr>
           <w:sz w:val="20"/>
         </w:rPr>
-        <w:t>Pour implémenter u</w:t>
-      </w:r>
-      <w:r>
-        <w:rPr>
-          <w:sz w:val="20"/>
-        </w:rPr>
-        <w:t xml:space="preserve">ne telle architecture, nous décomposerons le projet initial en plusieurs modules (artéfacts) et nous utiliserons les outils </w:t>
-      </w:r>
-      <w:proofErr w:type="spellStart"/>
-      <w:r>
-        <w:rPr>
-          <w:sz w:val="20"/>
-        </w:rPr>
-        <w:t>Maven</w:t>
-      </w:r>
-      <w:proofErr w:type="spellEnd"/>
-      <w:r>
-        <w:rPr>
-          <w:sz w:val="20"/>
-        </w:rPr>
-        <w:t xml:space="preserve">, </w:t>
-      </w:r>
-      <w:proofErr w:type="spellStart"/>
-      <w:r>
-        <w:rPr>
-          <w:sz w:val="20"/>
-        </w:rPr>
-        <w:t>Artifactory</w:t>
-      </w:r>
-      <w:proofErr w:type="spellEnd"/>
-      <w:r>
-        <w:rPr>
-          <w:sz w:val="20"/>
-        </w:rPr>
-        <w:t xml:space="preserve"> et Jenkins.</w:t>
+        <w:t>Pour implémenter une telle architecture, nous décomposerons le projet initial en plusieurs modules (artéfacts) et nous utiliserons les outils Maven, Artifactory et Jenkins.</w:t>
       </w:r>
     </w:p>
     <w:p>
@@ -321,13 +236,7 @@
         <w:rPr>
           <w:sz w:val="20"/>
         </w:rPr>
-        <w:t xml:space="preserve">Le découpage en modules s’effectue au niveau du serveur J2E. Voici celui que </w:t>
-      </w:r>
-      <w:r>
-        <w:rPr>
-          <w:sz w:val="20"/>
-        </w:rPr>
-        <w:t>nous implémenterons.</w:t>
+        <w:t>Le découpage en modules s’effectue au niveau du serveur J2E. Voici celui que nous implémenterons.</w:t>
       </w:r>
     </w:p>
     <w:p>
@@ -344,7 +253,7 @@
           <w:lang w:eastAsia="fr-FR"/>
         </w:rPr>
         <w:drawing>
-          <wp:inline distT="0" distB="0" distL="0" distR="0" wp14:anchorId="10882DAA" wp14:editId="534C9EE2">
+          <wp:inline distT="0" distB="0" distL="0" distR="0" wp14:anchorId="0591B592" wp14:editId="41EF4269">
             <wp:extent cx="5760720" cy="2687320"/>
             <wp:effectExtent l="0" t="0" r="0" b="0"/>
             <wp:docPr id="2" name="Picture"/>
@@ -456,7 +365,6 @@
           <w:sz w:val="24"/>
         </w:rPr>
       </w:pPr>
-      <w:proofErr w:type="spellStart"/>
       <w:r>
         <w:rPr>
           <w:sz w:val="24"/>
@@ -464,7 +372,6 @@
         <w:lastRenderedPageBreak/>
         <w:t>Artifactory</w:t>
       </w:r>
-      <w:proofErr w:type="spellEnd"/>
     </w:p>
     <w:p>
       <w:pPr>
@@ -487,109 +394,25 @@
           <w:sz w:val="20"/>
         </w:rPr>
       </w:pPr>
-      <w:proofErr w:type="spellStart"/>
       <w:r>
         <w:rPr>
           <w:sz w:val="20"/>
         </w:rPr>
         <w:lastRenderedPageBreak/>
-        <w:t>Artifactory</w:t>
-      </w:r>
-      <w:proofErr w:type="spellEnd"/>
-      <w:r>
-        <w:rPr>
-          <w:sz w:val="20"/>
-        </w:rPr>
-        <w:t xml:space="preserve"> est un </w:t>
-      </w:r>
-      <w:proofErr w:type="spellStart"/>
-      <w:r>
-        <w:rPr>
-          <w:sz w:val="20"/>
-        </w:rPr>
-        <w:t>repository</w:t>
-      </w:r>
-      <w:proofErr w:type="spellEnd"/>
-      <w:r>
-        <w:rPr>
-          <w:sz w:val="20"/>
-        </w:rPr>
-        <w:t xml:space="preserve"> manager. Il nous permettra de stocker le </w:t>
-      </w:r>
-      <w:proofErr w:type="spellStart"/>
-      <w:r>
-        <w:rPr>
-          <w:sz w:val="20"/>
-        </w:rPr>
-        <w:t>build</w:t>
-      </w:r>
-      <w:proofErr w:type="spellEnd"/>
-      <w:r>
-        <w:rPr>
-          <w:sz w:val="20"/>
-        </w:rPr>
-        <w:t xml:space="preserve"> de chacun des modules et de les mettre à disposition de Jenkins et des utilisateurs ayant besoin des dépendances manquantes.</w:t>
-      </w:r>
-    </w:p>
-    <w:p>
-      <w:pPr>
-        <w:rPr>
-          <w:sz w:val="20"/>
-        </w:rPr>
-      </w:pPr>
-      <w:r>
-        <w:rPr>
-          <w:sz w:val="20"/>
-        </w:rPr>
-        <w:t>La c</w:t>
-      </w:r>
-      <w:r>
-        <w:rPr>
-          <w:sz w:val="20"/>
-        </w:rPr>
-        <w:t xml:space="preserve">onfiguration de </w:t>
-      </w:r>
-      <w:proofErr w:type="spellStart"/>
-      <w:r>
-        <w:rPr>
-          <w:sz w:val="20"/>
-        </w:rPr>
-        <w:t>Artifactory</w:t>
-      </w:r>
-      <w:proofErr w:type="spellEnd"/>
-      <w:r>
-        <w:rPr>
-          <w:sz w:val="20"/>
-        </w:rPr>
-        <w:t xml:space="preserve"> correspond simplement en la création d’un dépôt de type </w:t>
-      </w:r>
-      <w:proofErr w:type="spellStart"/>
-      <w:r>
-        <w:rPr>
-          <w:sz w:val="20"/>
-        </w:rPr>
-        <w:t>Maven</w:t>
-      </w:r>
-      <w:proofErr w:type="spellEnd"/>
-      <w:r>
-        <w:rPr>
-          <w:sz w:val="20"/>
-        </w:rPr>
-        <w:t xml:space="preserve"> pour le stockage des modules. L’outil traitera ensuite automatiquement la sauvegarde des </w:t>
-      </w:r>
-      <w:proofErr w:type="spellStart"/>
-      <w:r>
-        <w:rPr>
-          <w:sz w:val="20"/>
-        </w:rPr>
-        <w:t>builds</w:t>
-      </w:r>
-      <w:proofErr w:type="spellEnd"/>
-      <w:r>
-        <w:rPr>
-          <w:sz w:val="20"/>
-        </w:rPr>
-        <w:t xml:space="preserve"> de chaque module.</w:t>
+        <w:t>Artifactory est un repository manager. Il nous permettra de stocker le build de chacun des modules et de les mettre à disposition de Jenkins et des utilisateurs ayant besoin des dépendances manquantes.</w:t>
+      </w:r>
+    </w:p>
+    <w:p>
+      <w:pPr>
+        <w:rPr>
+          <w:sz w:val="20"/>
+        </w:rPr>
+      </w:pPr>
+      <w:r>
+        <w:rPr>
+          <w:sz w:val="20"/>
+        </w:rPr>
+        <w:t>La configuration de Artifactory correspond simplement en la création d’un dépôt de type Maven pour le stockage des modules. L’outil traitera ensuite automatiquement la sauvegarde des builds de chaque module.</w:t>
       </w:r>
     </w:p>
     <w:p>
@@ -620,88 +443,20 @@
         <w:rPr>
           <w:sz w:val="20"/>
         </w:rPr>
-        <w:t xml:space="preserve">Jenkins est un outil d’intégration continue </w:t>
-      </w:r>
-      <w:r>
-        <w:rPr>
-          <w:sz w:val="20"/>
-        </w:rPr>
-        <w:t xml:space="preserve">dérivé de Hudson fonctionnant avec le web container Apache </w:t>
-      </w:r>
-      <w:proofErr w:type="spellStart"/>
-      <w:r>
-        <w:rPr>
-          <w:sz w:val="20"/>
-        </w:rPr>
-        <w:t>TomCat</w:t>
-      </w:r>
-      <w:proofErr w:type="spellEnd"/>
-      <w:r>
-        <w:rPr>
-          <w:sz w:val="20"/>
-        </w:rPr>
-        <w:t xml:space="preserve">. Nous l’utiliserons pour automatiser les </w:t>
-      </w:r>
-      <w:proofErr w:type="spellStart"/>
-      <w:r>
-        <w:rPr>
-          <w:sz w:val="20"/>
-        </w:rPr>
-        <w:t>builds</w:t>
-      </w:r>
-      <w:proofErr w:type="spellEnd"/>
-      <w:r>
-        <w:rPr>
-          <w:sz w:val="20"/>
-        </w:rPr>
-        <w:t xml:space="preserve"> à chaque push vers le dépôt contenant le projet. Il enverra les </w:t>
-      </w:r>
-      <w:proofErr w:type="spellStart"/>
-      <w:r>
-        <w:rPr>
-          <w:sz w:val="20"/>
-        </w:rPr>
-        <w:t>builds</w:t>
-      </w:r>
-      <w:proofErr w:type="spellEnd"/>
-      <w:r>
-        <w:rPr>
-          <w:sz w:val="20"/>
-        </w:rPr>
-        <w:t xml:space="preserve"> en succès vers le dépôt d’</w:t>
-      </w:r>
-      <w:proofErr w:type="spellStart"/>
-      <w:r>
-        <w:rPr>
-          <w:sz w:val="20"/>
-        </w:rPr>
-        <w:t>Artifactory</w:t>
-      </w:r>
-      <w:proofErr w:type="spellEnd"/>
-      <w:r>
-        <w:rPr>
-          <w:sz w:val="20"/>
-        </w:rPr>
-        <w:t xml:space="preserve">. </w:t>
-      </w:r>
-    </w:p>
-    <w:p>
-      <w:pPr>
-        <w:rPr>
-          <w:sz w:val="20"/>
-        </w:rPr>
-      </w:pPr>
-      <w:r>
-        <w:rPr>
-          <w:sz w:val="20"/>
-        </w:rPr>
-        <w:t>Jenkins utilise un système de «</w:t>
-      </w:r>
-      <w:r>
-        <w:rPr>
-          <w:sz w:val="20"/>
-        </w:rPr>
-        <w:t xml:space="preserve"> job » qui correspond à une tache à effectuer. Nous utiliserons principalement 3 jobs : </w:t>
+        <w:t xml:space="preserve">Jenkins est un outil d’intégration continue dérivé de Hudson fonctionnant avec le web container Apache TomCat. Nous l’utiliserons pour automatiser les builds à chaque push vers le dépôt contenant le projet. Il enverra les builds en succès vers le dépôt d’Artifactory. </w:t>
+      </w:r>
+    </w:p>
+    <w:p>
+      <w:pPr>
+        <w:rPr>
+          <w:sz w:val="20"/>
+        </w:rPr>
+      </w:pPr>
+      <w:r>
+        <w:rPr>
+          <w:sz w:val="20"/>
+        </w:rPr>
+        <w:t xml:space="preserve">Jenkins utilise un système de « job » qui correspond à une tache à effectuer. Nous utiliserons principalement 3 jobs : </w:t>
       </w:r>
     </w:p>
     <w:p>
@@ -715,19 +470,11 @@
           <w:sz w:val="20"/>
         </w:rPr>
       </w:pPr>
-      <w:proofErr w:type="gramStart"/>
-      <w:r>
-        <w:rPr>
-          <w:sz w:val="20"/>
-        </w:rPr>
-        <w:t>un</w:t>
-      </w:r>
-      <w:proofErr w:type="gramEnd"/>
-      <w:r>
-        <w:rPr>
-          <w:sz w:val="20"/>
-        </w:rPr>
-        <w:t xml:space="preserve"> job pour compiler les modules du j2e </w:t>
+      <w:r>
+        <w:rPr>
+          <w:sz w:val="20"/>
+        </w:rPr>
+        <w:t xml:space="preserve">un job pour compiler les modules du j2e </w:t>
       </w:r>
     </w:p>
     <w:p>
@@ -741,19 +488,11 @@
           <w:sz w:val="20"/>
         </w:rPr>
       </w:pPr>
-      <w:proofErr w:type="gramStart"/>
-      <w:r>
-        <w:rPr>
-          <w:sz w:val="20"/>
-        </w:rPr>
-        <w:t>un</w:t>
-      </w:r>
-      <w:proofErr w:type="gramEnd"/>
-      <w:r>
-        <w:rPr>
-          <w:sz w:val="20"/>
-        </w:rPr>
-        <w:t xml:space="preserve"> job pour les tests d’intégration</w:t>
+      <w:r>
+        <w:rPr>
+          <w:sz w:val="20"/>
+        </w:rPr>
+        <w:t>un job pour les tests d’intégration</w:t>
       </w:r>
     </w:p>
     <w:p>
@@ -767,38 +506,24 @@
           <w:sz w:val="20"/>
         </w:rPr>
       </w:pPr>
-      <w:proofErr w:type="gramStart"/>
-      <w:r>
-        <w:rPr>
-          <w:sz w:val="20"/>
-        </w:rPr>
-        <w:t>un</w:t>
-      </w:r>
-      <w:proofErr w:type="gramEnd"/>
-      <w:r>
-        <w:rPr>
-          <w:sz w:val="20"/>
-        </w:rPr>
-        <w:t xml:space="preserve"> job pour le lancement et l’arrêt du server .Net.</w:t>
-      </w:r>
-    </w:p>
-    <w:p>
-      <w:pPr>
-        <w:rPr>
-          <w:sz w:val="20"/>
-        </w:rPr>
-      </w:pPr>
-      <w:r>
-        <w:rPr>
-          <w:sz w:val="20"/>
-        </w:rPr>
-        <w:t>J</w:t>
-      </w:r>
-      <w:r>
-        <w:rPr>
-          <w:sz w:val="20"/>
-        </w:rPr>
-        <w:t>enkins est configuré de façon à :</w:t>
+      <w:r>
+        <w:rPr>
+          <w:sz w:val="20"/>
+        </w:rPr>
+        <w:t>un job pour le lancement et l’arrêt du server .Net.</w:t>
+      </w:r>
+    </w:p>
+    <w:p>
+      <w:pPr>
+        <w:rPr>
+          <w:sz w:val="20"/>
+        </w:rPr>
+      </w:pPr>
+      <w:r>
+        <w:rPr>
+          <w:sz w:val="20"/>
+        </w:rPr>
+        <w:t>Jenkins est configuré de façon à :</w:t>
       </w:r>
     </w:p>
     <w:p>
@@ -812,25 +537,11 @@
           <w:sz w:val="20"/>
         </w:rPr>
       </w:pPr>
-      <w:proofErr w:type="gramStart"/>
-      <w:r>
-        <w:rPr>
-          <w:sz w:val="20"/>
-        </w:rPr>
-        <w:t>po</w:t>
-      </w:r>
-      <w:r>
-        <w:rPr>
-          <w:sz w:val="20"/>
-        </w:rPr>
-        <w:t>uvoir</w:t>
-      </w:r>
-      <w:proofErr w:type="gramEnd"/>
-      <w:r>
-        <w:rPr>
-          <w:sz w:val="20"/>
-        </w:rPr>
-        <w:t xml:space="preserve"> exécuter 2 jobs simultanément</w:t>
+      <w:r>
+        <w:rPr>
+          <w:sz w:val="20"/>
+        </w:rPr>
+        <w:t>pouvoir exécuter 2 jobs simultanément</w:t>
       </w:r>
     </w:p>
     <w:p>
@@ -844,19 +555,11 @@
           <w:sz w:val="20"/>
         </w:rPr>
       </w:pPr>
-      <w:proofErr w:type="gramStart"/>
-      <w:r>
-        <w:rPr>
-          <w:sz w:val="20"/>
-        </w:rPr>
-        <w:t>recompiler</w:t>
-      </w:r>
-      <w:proofErr w:type="gramEnd"/>
-      <w:r>
-        <w:rPr>
-          <w:sz w:val="20"/>
-        </w:rPr>
-        <w:t xml:space="preserve"> seulement les modules qui ont été modifiés et les modules qui en dépendent</w:t>
+      <w:r>
+        <w:rPr>
+          <w:sz w:val="20"/>
+        </w:rPr>
+        <w:t>recompiler seulement les modules qui ont été modifiés et les modules qui en dépendent</w:t>
       </w:r>
     </w:p>
     <w:p>
@@ -870,42 +573,12 @@
           <w:sz w:val="20"/>
         </w:rPr>
       </w:pPr>
-      <w:proofErr w:type="gramStart"/>
-      <w:r>
-        <w:rPr>
-          <w:sz w:val="20"/>
-        </w:rPr>
-        <w:t>envoyer</w:t>
-      </w:r>
-      <w:proofErr w:type="gramEnd"/>
-      <w:r>
-        <w:rPr>
-          <w:sz w:val="20"/>
-        </w:rPr>
-        <w:t xml:space="preserve"> seulement les </w:t>
-      </w:r>
-      <w:proofErr w:type="spellStart"/>
-      <w:r>
-        <w:rPr>
-          <w:sz w:val="20"/>
-        </w:rPr>
-        <w:t>builds</w:t>
-      </w:r>
-      <w:proofErr w:type="spellEnd"/>
-      <w:r>
-        <w:rPr>
-          <w:sz w:val="20"/>
-        </w:rPr>
-        <w:t xml:space="preserve"> en succès vers </w:t>
-      </w:r>
-      <w:proofErr w:type="spellStart"/>
-      <w:r>
-        <w:rPr>
-          <w:sz w:val="20"/>
-        </w:rPr>
-        <w:t>Artifactory</w:t>
-      </w:r>
-      <w:proofErr w:type="spellEnd"/>
+      <w:r>
+        <w:rPr>
+          <w:sz w:val="20"/>
+        </w:rPr>
+        <w:t>envoyer seulement les builds en succès vers Artifactory</w:t>
+      </w:r>
     </w:p>
     <w:p>
       <w:pPr>
@@ -935,13 +608,7 @@
         <w:rPr>
           <w:sz w:val="20"/>
         </w:rPr>
-        <w:t>Dans cette partie nous aborderons les forces et faiblesses</w:t>
-      </w:r>
-      <w:r>
-        <w:rPr>
-          <w:sz w:val="20"/>
-        </w:rPr>
-        <w:t xml:space="preserve"> de l’architecture utilisée, comparée à la structure monolithique de départ.</w:t>
+        <w:t>Dans cette partie nous aborderons les forces et faiblesses de l’architecture utilisée, comparée à la structure monolithique de départ.</w:t>
       </w:r>
     </w:p>
     <w:p>
@@ -1111,21 +778,7 @@
         <w:rPr>
           <w:sz w:val="20"/>
         </w:rPr>
-        <w:t xml:space="preserve">. Grâce à </w:t>
-      </w:r>
-      <w:proofErr w:type="spellStart"/>
-      <w:r>
-        <w:rPr>
-          <w:sz w:val="20"/>
-        </w:rPr>
-        <w:t>Artifactory</w:t>
-      </w:r>
-      <w:proofErr w:type="spellEnd"/>
-      <w:r>
-        <w:rPr>
-          <w:sz w:val="20"/>
-        </w:rPr>
-        <w:t>, lorsque nous aurons besoin de comp</w:t>
+        <w:t>. Grâce à Artifactory, lorsque nous aurons besoin de comp</w:t>
       </w:r>
       <w:r>
         <w:rPr>
@@ -1155,27 +808,7 @@
         <w:rPr>
           <w:sz w:val="20"/>
         </w:rPr>
-        <w:t xml:space="preserve">Nous avons un projet fortement découpé. Plus le projet est découpé en modules, moins nous récupérons depuis </w:t>
-      </w:r>
-      <w:proofErr w:type="spellStart"/>
-      <w:r>
-        <w:rPr>
-          <w:sz w:val="20"/>
-        </w:rPr>
-        <w:t>Artifactory</w:t>
-      </w:r>
-      <w:proofErr w:type="spellEnd"/>
-      <w:r>
-        <w:rPr>
-          <w:sz w:val="20"/>
-        </w:rPr>
-        <w:t xml:space="preserve"> les parties du projet dont notre code mod</w:t>
-      </w:r>
-      <w:r>
-        <w:rPr>
-          <w:sz w:val="20"/>
-        </w:rPr>
-        <w:t>ifié n'a pas besoin.</w:t>
+        <w:t>Nous avons un projet fortement découpé. Plus le projet est découpé en modules, moins nous récupérons depuis Artifactory les parties du projet dont notre code modifié n'a pas besoin.</w:t>
       </w:r>
     </w:p>
     <w:p>
@@ -1207,41 +840,7 @@
         <w:rPr>
           <w:sz w:val="20"/>
         </w:rPr>
-        <w:t xml:space="preserve">Lorsqu’un module est push alors qu’il ne compile pas ou qu’un des tests ne passe pas, le module n’est pas push vers </w:t>
-      </w:r>
-      <w:proofErr w:type="spellStart"/>
-      <w:r>
-        <w:rPr>
-          <w:sz w:val="20"/>
-        </w:rPr>
-        <w:t>Artifactory</w:t>
-      </w:r>
-      <w:proofErr w:type="spellEnd"/>
-      <w:r>
-        <w:rPr>
-          <w:sz w:val="20"/>
-        </w:rPr>
-        <w:t xml:space="preserve"> grâce à Jenkins. Les erreurs des uns n’empêchent donc pas les autres de travailler puisque </w:t>
-      </w:r>
-      <w:proofErr w:type="spellStart"/>
-      <w:r>
-        <w:rPr>
-          <w:sz w:val="20"/>
-        </w:rPr>
-        <w:t>Artifa</w:t>
-      </w:r>
-      <w:r>
-        <w:rPr>
-          <w:sz w:val="20"/>
-        </w:rPr>
-        <w:t>ctory</w:t>
-      </w:r>
-      <w:proofErr w:type="spellEnd"/>
-      <w:r>
-        <w:rPr>
-          <w:sz w:val="20"/>
-        </w:rPr>
-        <w:t xml:space="preserve"> disposera et desservira toujours d</w:t>
+        <w:t>Lorsqu’un module est push alors qu’il ne compile pas ou qu’un des tests ne passe pas, le module n’est pas push vers Artifactory grâce à Jenkins. Les erreurs des uns n’empêchent donc pas les autres de travailler puisque Artifactory disposera et desservira toujours d</w:t>
       </w:r>
       <w:r>
         <w:rPr>
@@ -1310,41 +909,7 @@
         <w:rPr>
           <w:sz w:val="20"/>
         </w:rPr>
-        <w:t>En raison de l’utilisation d’une machine virtuelle, nous disposons d’une capacité de mémoire limitée. C’est pourquoi nous avons configuré Jenkins de façon à ce qu’il ne g</w:t>
-      </w:r>
-      <w:r>
-        <w:rPr>
-          <w:sz w:val="20"/>
-        </w:rPr>
-        <w:t xml:space="preserve">arde que les dix derniers </w:t>
-      </w:r>
-      <w:proofErr w:type="spellStart"/>
-      <w:r>
-        <w:rPr>
-          <w:sz w:val="20"/>
-        </w:rPr>
-        <w:t>builds</w:t>
-      </w:r>
-      <w:proofErr w:type="spellEnd"/>
-      <w:r>
-        <w:rPr>
-          <w:sz w:val="20"/>
-        </w:rPr>
-        <w:t xml:space="preserve"> (dont le dernier </w:t>
-      </w:r>
-      <w:proofErr w:type="spellStart"/>
-      <w:r>
-        <w:rPr>
-          <w:sz w:val="20"/>
-        </w:rPr>
-        <w:t>build</w:t>
-      </w:r>
-      <w:proofErr w:type="spellEnd"/>
-      <w:r>
-        <w:rPr>
-          <w:sz w:val="20"/>
-        </w:rPr>
-        <w:t xml:space="preserve"> en succès).</w:t>
+        <w:t>En raison de l’utilisation d’une machine virtuelle, nous disposons d’une capacité de mémoire limitée. C’est pourquoi nous avons configuré Jenkins de façon à ce qu’il ne garde que les dix derniers builds (dont le dernier build en succès).</w:t>
       </w:r>
       <w:r>
         <w:rPr>
@@ -1418,21 +983,7 @@
         <w:rPr>
           <w:sz w:val="20"/>
         </w:rPr>
-        <w:t xml:space="preserve">Jenkins est configuré de façon à ce que le serveur </w:t>
-      </w:r>
-      <w:proofErr w:type="spellStart"/>
-      <w:r>
-        <w:rPr>
-          <w:sz w:val="20"/>
-        </w:rPr>
-        <w:t>dotNet</w:t>
-      </w:r>
-      <w:proofErr w:type="spellEnd"/>
-      <w:r>
-        <w:rPr>
-          <w:sz w:val="20"/>
-        </w:rPr>
-        <w:t xml:space="preserve"> soit lancé avant chaque exécution des tests d’intégration, et arrêté ensuite. Ceci est important car nous utilisons une machine virtuelle, ce qui est assez limité. Pour éviter tout problème</w:t>
+        <w:t>Jenkins est configuré de façon à ce que le serveur dotNet soit lancé avant chaque exécution des tests d’intégration, et arrêté ensuite. Ceci est important car nous utilisons une machine virtuelle, ce qui est assez limité. Pour éviter tout problème</w:t>
       </w:r>
       <w:r>
         <w:rPr>
@@ -1444,21 +995,7 @@
         <w:rPr>
           <w:sz w:val="20"/>
         </w:rPr>
-        <w:t xml:space="preserve"> il vaut mieux ainsi que le serveur </w:t>
-      </w:r>
-      <w:proofErr w:type="spellStart"/>
-      <w:r>
-        <w:rPr>
-          <w:sz w:val="20"/>
-        </w:rPr>
-        <w:t>dotNet</w:t>
-      </w:r>
-      <w:proofErr w:type="spellEnd"/>
-      <w:r>
-        <w:rPr>
-          <w:sz w:val="20"/>
-        </w:rPr>
-        <w:t xml:space="preserve"> s'arrête dès qu</w:t>
+        <w:t xml:space="preserve"> il vaut mieux ainsi que le serveur dotNet s'arrête dès qu</w:t>
       </w:r>
       <w:r>
         <w:rPr>
@@ -1470,13 +1007,7 @@
         <w:rPr>
           <w:sz w:val="20"/>
         </w:rPr>
-        <w:t xml:space="preserve"> fi</w:t>
-      </w:r>
-      <w:r>
-        <w:rPr>
-          <w:sz w:val="20"/>
-        </w:rPr>
-        <w:t>ni</w:t>
+        <w:t xml:space="preserve"> fini</w:t>
       </w:r>
       <w:r>
         <w:rPr>
@@ -1550,27 +1081,7 @@
         <w:rPr>
           <w:sz w:val="20"/>
         </w:rPr>
-        <w:t xml:space="preserve"> l'un de l'autre), le nouveau module A n'est pas push sur </w:t>
-      </w:r>
-      <w:proofErr w:type="spellStart"/>
-      <w:r>
-        <w:rPr>
-          <w:sz w:val="20"/>
-        </w:rPr>
-        <w:t>Artifactory</w:t>
-      </w:r>
-      <w:proofErr w:type="spellEnd"/>
-      <w:r>
-        <w:rPr>
-          <w:sz w:val="20"/>
-        </w:rPr>
-        <w:t xml:space="preserve"> à cause de l’erreu</w:t>
-      </w:r>
-      <w:r>
-        <w:rPr>
-          <w:sz w:val="20"/>
-        </w:rPr>
-        <w:t xml:space="preserve">r de B. </w:t>
+        <w:t xml:space="preserve"> l'un de l'autre), le nouveau module A n'est pas push sur Artifactory à cause de l’erreur de B. </w:t>
       </w:r>
       <w:r>
         <w:rPr>
@@ -1668,27 +1179,7 @@
         <w:rPr>
           <w:sz w:val="20"/>
         </w:rPr>
-        <w:t>S’il y a plusieurs push entre 2 scrutations et qu’un des push provoque une erreur de</w:t>
-      </w:r>
-      <w:r>
-        <w:rPr>
-          <w:sz w:val="20"/>
-        </w:rPr>
-        <w:t xml:space="preserve"> compilation ou de test, rien n’est envoyé sur </w:t>
-      </w:r>
-      <w:proofErr w:type="spellStart"/>
-      <w:r>
-        <w:rPr>
-          <w:sz w:val="20"/>
-        </w:rPr>
-        <w:t>Artifactory</w:t>
-      </w:r>
-      <w:proofErr w:type="spellEnd"/>
-      <w:r>
-        <w:rPr>
-          <w:sz w:val="20"/>
-        </w:rPr>
-        <w:t xml:space="preserve">. </w:t>
+        <w:t xml:space="preserve">S’il y a plusieurs push entre 2 scrutations et qu’un des push provoque une erreur de compilation ou de test, rien n’est envoyé sur Artifactory. </w:t>
       </w:r>
     </w:p>
     <w:p>
@@ -1720,21 +1211,7 @@
         <w:rPr>
           <w:sz w:val="20"/>
         </w:rPr>
-        <w:t xml:space="preserve">Le téléchargement des dépendances rallonge le temps de </w:t>
-      </w:r>
-      <w:proofErr w:type="spellStart"/>
-      <w:r>
-        <w:rPr>
-          <w:sz w:val="20"/>
-        </w:rPr>
-        <w:t>build</w:t>
-      </w:r>
-      <w:proofErr w:type="spellEnd"/>
-      <w:r>
-        <w:rPr>
-          <w:sz w:val="20"/>
-        </w:rPr>
-        <w:t xml:space="preserve"> comparé au code monolithique. En effet, ne disp</w:t>
+        <w:t>Le téléchargement des dépendances rallonge le temps de build comparé au code monolithique. En effet, ne disp</w:t>
       </w:r>
       <w:r>
         <w:rPr>
@@ -1758,13 +1235,7 @@
         <w:rPr>
           <w:sz w:val="20"/>
         </w:rPr>
-        <w:t>, il nous manque le reste du proje</w:t>
-      </w:r>
-      <w:r>
-        <w:rPr>
-          <w:sz w:val="20"/>
-        </w:rPr>
-        <w:t>t, il est donc récupéré lorsqu</w:t>
+        <w:t>, il nous manque le reste du projet, il est donc récupéré lorsqu</w:t>
       </w:r>
       <w:r>
         <w:rPr>
@@ -1788,7 +1259,15 @@
         <w:rPr>
           <w:sz w:val="20"/>
         </w:rPr>
-        <w:t>. Dans le cas du code monolithique, comme nous possédions tout le projet, nous n'avions pas à retélécharger à chaque fois le code.</w:t>
+        <w:t>. Dans</w:t>
+      </w:r>
+      <w:bookmarkStart w:id="0" w:name="_GoBack"/>
+      <w:bookmarkEnd w:id="0"/>
+      <w:r>
+        <w:rPr>
+          <w:sz w:val="20"/>
+        </w:rPr>
+        <w:t xml:space="preserve"> le cas du code monolithique, comme nous possédions tout le projet, nous n'avions pas à retélécharger à chaque fois le code.</w:t>
       </w:r>
     </w:p>
     <w:p>
@@ -1820,41 +1299,7 @@
         <w:rPr>
           <w:sz w:val="20"/>
         </w:rPr>
-        <w:t xml:space="preserve">Contrairement à Jenkins, </w:t>
-      </w:r>
-      <w:proofErr w:type="spellStart"/>
-      <w:r>
-        <w:rPr>
-          <w:sz w:val="20"/>
-        </w:rPr>
-        <w:t>Artifactory</w:t>
-      </w:r>
-      <w:proofErr w:type="spellEnd"/>
-      <w:r>
-        <w:rPr>
-          <w:sz w:val="20"/>
-        </w:rPr>
-        <w:t xml:space="preserve"> garde tous les </w:t>
-      </w:r>
-      <w:proofErr w:type="spellStart"/>
-      <w:r>
-        <w:rPr>
-          <w:sz w:val="20"/>
-        </w:rPr>
-        <w:t>bu</w:t>
-      </w:r>
-      <w:r>
-        <w:rPr>
-          <w:sz w:val="20"/>
-        </w:rPr>
-        <w:t>ilds</w:t>
-      </w:r>
-      <w:proofErr w:type="spellEnd"/>
-      <w:r>
-        <w:rPr>
-          <w:sz w:val="20"/>
-        </w:rPr>
-        <w:t>, la mémoire est n'est d</w:t>
+        <w:t>Contrairement à Jenkins, Artifactory garde tous les builds, la mémoire est n'est d</w:t>
       </w:r>
       <w:r>
         <w:rPr>
@@ -1873,80 +1318,6 @@
           <w:sz w:val="20"/>
         </w:rPr>
         <w:t xml:space="preserve">. </w:t>
-      </w:r>
-    </w:p>
-    <w:p>
-      <w:pPr>
-        <w:rPr>
-          <w:sz w:val="20"/>
-        </w:rPr>
-      </w:pPr>
-      <w:r>
-        <w:rPr>
-          <w:rStyle w:val="Titre3Car"/>
-          <w:sz w:val="22"/>
-        </w:rPr>
-        <w:t>Release </w:t>
-      </w:r>
-      <w:r>
-        <w:rPr>
-          <w:sz w:val="20"/>
-        </w:rPr>
-        <w:t>??</w:t>
-      </w:r>
-    </w:p>
-    <w:p>
-      <w:pPr>
-        <w:pStyle w:val="Paragraphedeliste"/>
-        <w:numPr>
-          <w:ilvl w:val="0"/>
-          <w:numId w:val="6"/>
-        </w:numPr>
-        <w:rPr>
-          <w:sz w:val="20"/>
-        </w:rPr>
-      </w:pPr>
-      <w:proofErr w:type="spellStart"/>
-      <w:r>
-        <w:rPr>
-          <w:sz w:val="20"/>
-        </w:rPr>
-        <w:t>Artifactory</w:t>
-      </w:r>
-      <w:proofErr w:type="spellEnd"/>
-      <w:r>
-        <w:rPr>
-          <w:sz w:val="20"/>
-        </w:rPr>
-        <w:t xml:space="preserve"> ne contient pas de release (</w:t>
-      </w:r>
-      <w:proofErr w:type="spellStart"/>
-      <w:r>
-        <w:rPr>
-          <w:sz w:val="20"/>
-        </w:rPr>
-        <w:t>cf</w:t>
-      </w:r>
-      <w:proofErr w:type="spellEnd"/>
-      <w:r>
-        <w:rPr>
-          <w:sz w:val="20"/>
-        </w:rPr>
-        <w:t xml:space="preserve"> </w:t>
-      </w:r>
-      <w:proofErr w:type="spellStart"/>
-      <w:r>
-        <w:rPr>
-          <w:sz w:val="20"/>
-        </w:rPr>
-        <w:t>Snapshot</w:t>
-      </w:r>
-      <w:proofErr w:type="spellEnd"/>
-      <w:r>
-        <w:rPr>
-          <w:sz w:val="20"/>
-        </w:rPr>
-        <w:t>) (Kévin !!)</w:t>
       </w:r>
     </w:p>
     <w:sectPr>
@@ -1988,135 +1359,186 @@
 
 <file path=word/footer1.xml><?xml version="1.0" encoding="utf-8"?>
 <w:ftr xmlns:wpc="http://schemas.microsoft.com/office/word/2010/wordprocessingCanvas" xmlns:cx="http://schemas.microsoft.com/office/drawing/2014/chartex" xmlns:cx1="http://schemas.microsoft.com/office/drawing/2015/9/8/chartex" xmlns:mc="http://schemas.openxmlformats.org/markup-compatibility/2006" xmlns:o="urn:schemas-microsoft-com:office:office" xmlns:r="http://schemas.openxmlformats.org/officeDocument/2006/relationships" xmlns:m="http://schemas.openxmlformats.org/officeDocument/2006/math" xmlns:v="urn:schemas-microsoft-com:vml" xmlns:wp14="http://schemas.microsoft.com/office/word/2010/wordprocessingDrawing" xmlns:wp="http://schemas.openxmlformats.org/drawingml/2006/wordprocessingDrawing" xmlns:w10="urn:schemas-microsoft-com:office:word" xmlns:w="http://schemas.openxmlformats.org/wordprocessingml/2006/main" xmlns:w14="http://schemas.microsoft.com/office/word/2010/wordml" xmlns:w15="http://schemas.microsoft.com/office/word/2012/wordml" xmlns:w16se="http://schemas.microsoft.com/office/word/2015/wordml/symex" xmlns:wpg="http://schemas.microsoft.com/office/word/2010/wordprocessingGroup" xmlns:wpi="http://schemas.microsoft.com/office/word/2010/wordprocessingInk" xmlns:wne="http://schemas.microsoft.com/office/word/2006/wordml" xmlns:wps="http://schemas.microsoft.com/office/word/2010/wordprocessingShape" mc:Ignorable="w14 w15 w16se wp14">
-  <w:p>
-    <w:pPr>
-      <w:pStyle w:val="Pieddepage"/>
-    </w:pPr>
-    <w:r>
-      <w:rPr>
-        <w:noProof/>
-        <w:lang w:eastAsia="fr-FR"/>
-      </w:rPr>
-      <w:pict>
-        <v:shapetype id="shapetype_202" o:spid="_x0000_m2060" coordsize="21600,21600" o:spt="202" path="m,l,21600r21600,l21600,xe">
-          <v:stroke joinstyle="miter"/>
-          <v:path gradientshapeok="t" o:connecttype="rect"/>
-        </v:shapetype>
-      </w:pict>
-    </w:r>
-    <w:r>
-      <w:rPr>
-        <w:noProof/>
-        <w:lang w:eastAsia="fr-FR"/>
-      </w:rPr>
-      <w:pict>
-        <v:shapetype id="shapetype_34" o:spid="_x0000_m2058" coordsize="21600,21600" o:spt="100" adj="10800,,0" path="m,l@0,0@0,21600,21600,21600nfe">
-          <v:stroke joinstyle="miter"/>
-          <v:formulas>
-            <v:f eqn="val #0"/>
-          </v:formulas>
-          <v:path gradientshapeok="t" o:connecttype="rect" textboxrect="0,0,21600,21600"/>
-          <v:handles>
-            <v:h position="@0,center"/>
-          </v:handles>
-        </v:shapetype>
-      </w:pict>
-    </w:r>
-    <w:r>
-      <w:pict>
-        <v:group id="shape_0" o:spid="_x0000_s2054" alt="Groupe 4" style="position:absolute;left:0;text-align:left;margin-left:0;margin-top:-1.15pt;width:610.4pt;height:15.05pt;z-index:251658752" coordorigin=",-23" coordsize="12208,301">
-          <v:shape id="_x0000_s2059" type="#shapetype_202" style="position:absolute;left:10763;top:-10;width:656;height:287;mso-position-horizontal:center;mso-position-horizontal-relative:page;mso-position-vertical:center" o:spt="202" path="m,l,21600r21600,l21600,xe" filled="f" stroked="f" strokecolor="#3465a4">
-            <v:fill/>
-            <v:stroke joinstyle="round" endcap="flat"/>
-            <v:path gradientshapeok="t" o:connecttype="rect"/>
-          </v:shape>
-          <v:group id="_x0000_s2055" alt="Group 31" style="position:absolute;top:-23;width:12208;height:231" coordsize="21600,21600">
-            <v:shape id="_x0000_s2057" type="#shapetype_34" style="position:absolute;top:-22;width:1254;height:229;flip:y;mso-position-horizontal:center;mso-position-horizontal-relative:page;mso-position-vertical:center" o:spt="100" adj="10800,,0" path="m,l@0,0@0,21600,21600,21600nfe" filled="f" stroked="t" strokecolor="#a5a5a5">
-              <v:fill/>
-              <v:stroke joinstyle="miter" endcap="flat"/>
-              <v:formulas>
-                <v:f eqn="val #0"/>
-              </v:formulas>
-              <v:path gradientshapeok="t" o:connecttype="rect" textboxrect="0,0,21600,21600"/>
-              <v:handles>
-                <v:h position="@0,center"/>
-              </v:handles>
-            </v:shape>
-            <v:shape id="_x0000_s2056" type="#shapetype_34" style="position:absolute;left:1254;top:-22;width:10954;height:229;rotation:180;mso-position-horizontal:center;mso-position-horizontal-relative:page;mso-position-vertical:center" o:spt="100" adj="10800,,0" path="m,l@0,0@0,21600,21600,21600nfe" filled="f" stroked="t" strokecolor="#a5a5a5">
-              <v:fill/>
-              <v:stroke joinstyle="miter" endcap="flat"/>
-              <v:formulas>
-                <v:f eqn="val #0"/>
-              </v:formulas>
-              <v:path gradientshapeok="t" o:connecttype="rect" textboxrect="0,0,21600,21600"/>
-              <v:handles>
-                <v:h position="@0,center"/>
-              </v:handles>
-            </v:shape>
-          </v:group>
-        </v:group>
-      </w:pict>
-    </w:r>
-  </w:p>
+  <w:sdt>
+    <w:sdtPr>
+      <w:id w:val="-1383170767"/>
+      <w:docPartObj>
+        <w:docPartGallery w:val="Page Numbers (Bottom of Page)"/>
+        <w:docPartUnique/>
+      </w:docPartObj>
+    </w:sdtPr>
+    <w:sdtContent>
+      <w:p>
+        <w:pPr>
+          <w:pStyle w:val="Pieddepage"/>
+        </w:pPr>
+        <w:r>
+          <w:pict>
+            <v:group id="Group 33" o:spid="_x0000_s2065" style="position:absolute;left:0;text-align:left;margin-left:0;margin-top:0;width:610.5pt;height:15pt;z-index:251662848;mso-width-percent:1000;mso-position-horizontal:center;mso-position-horizontal-relative:page;mso-position-vertical:center;mso-position-vertical-relative:bottom-margin-area;mso-width-percent:1000" coordorigin=",14970" coordsize="12255,300" o:gfxdata="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">
+              <v:shapetype id="_x0000_t202" coordsize="21600,21600" o:spt="202" path="m,l,21600r21600,l21600,xe">
+                <v:stroke joinstyle="miter"/>
+                <v:path gradientshapeok="t" o:connecttype="rect"/>
+              </v:shapetype>
+              <v:shape id="Text Box 25" o:spid="_x0000_s2066" type="#_x0000_t202" style="position:absolute;left:10803;top:14982;width:659;height:288;visibility:visible;mso-wrap-style:square;v-text-anchor:top" o:gfxdata="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" filled="f" stroked="f">
+                <v:textbox inset="0,0,0,0">
+                  <w:txbxContent>
+                    <w:p>
+                      <w:pPr>
+                        <w:jc w:val="center"/>
+                        <w:rPr>
+                          <w:sz w:val="18"/>
+                        </w:rPr>
+                      </w:pPr>
+                      <w:r>
+                        <w:rPr>
+                          <w:sz w:val="18"/>
+                        </w:rPr>
+                        <w:fldChar w:fldCharType="begin"/>
+                      </w:r>
+                      <w:r>
+                        <w:rPr>
+                          <w:sz w:val="18"/>
+                        </w:rPr>
+                        <w:instrText>PAGE    \* MERGEFORMAT</w:instrText>
+                      </w:r>
+                      <w:r>
+                        <w:rPr>
+                          <w:sz w:val="18"/>
+                        </w:rPr>
+                        <w:fldChar w:fldCharType="separate"/>
+                      </w:r>
+                      <w:r>
+                        <w:rPr>
+                          <w:noProof/>
+                          <w:color w:val="8C8C8C" w:themeColor="background1" w:themeShade="8C"/>
+                          <w:sz w:val="18"/>
+                        </w:rPr>
+                        <w:t>1</w:t>
+                      </w:r>
+                      <w:r>
+                        <w:rPr>
+                          <w:color w:val="8C8C8C" w:themeColor="background1" w:themeShade="8C"/>
+                          <w:sz w:val="18"/>
+                        </w:rPr>
+                        <w:fldChar w:fldCharType="end"/>
+                      </w:r>
+                    </w:p>
+                  </w:txbxContent>
+                </v:textbox>
+              </v:shape>
+              <v:group id="Group 31" o:spid="_x0000_s2067" style="position:absolute;top:14970;width:12255;height:230;flip:x" coordorigin="-8,14978" coordsize="12255,230" o:gfxdata="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">
+                <v:shapetype id="_x0000_t34" coordsize="21600,21600" o:spt="34" o:oned="t" adj="10800" path="m,l@0,0@0,21600,21600,21600e" filled="f">
+                  <v:stroke joinstyle="miter"/>
+                  <v:formulas>
+                    <v:f eqn="val #0"/>
+                  </v:formulas>
+                  <v:path arrowok="t" fillok="f" o:connecttype="none"/>
+                  <v:handles>
+                    <v:h position="#0,center"/>
+                  </v:handles>
+                  <o:lock v:ext="edit" shapetype="t"/>
+                </v:shapetype>
+                <v:shape id="AutoShape 27" o:spid="_x0000_s2068" type="#_x0000_t34" style="position:absolute;left:-8;top:14978;width:1260;height:230;flip:y;visibility:visible;mso-wrap-style:square" o:gfxdata="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" strokecolor="#a5a5a5"/>
+                <v:shape id="AutoShape 28" o:spid="_x0000_s2069" type="#_x0000_t34" style="position:absolute;left:1252;top:14978;width:10995;height:230;rotation:180;visibility:visible;mso-wrap-style:square" o:gfxdata="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" adj="20904" strokecolor="#a5a5a5"/>
+              </v:group>
+              <w10:wrap anchorx="page" anchory="margin"/>
+            </v:group>
+          </w:pict>
+        </w:r>
+      </w:p>
+    </w:sdtContent>
+  </w:sdt>
 </w:ftr>
 </file>
 
 <file path=word/footer2.xml><?xml version="1.0" encoding="utf-8"?>
 <w:ftr xmlns:wpc="http://schemas.microsoft.com/office/word/2010/wordprocessingCanvas" xmlns:cx="http://schemas.microsoft.com/office/drawing/2014/chartex" xmlns:cx1="http://schemas.microsoft.com/office/drawing/2015/9/8/chartex" xmlns:mc="http://schemas.openxmlformats.org/markup-compatibility/2006" xmlns:o="urn:schemas-microsoft-com:office:office" xmlns:r="http://schemas.openxmlformats.org/officeDocument/2006/relationships" xmlns:m="http://schemas.openxmlformats.org/officeDocument/2006/math" xmlns:v="urn:schemas-microsoft-com:vml" xmlns:wp14="http://schemas.microsoft.com/office/word/2010/wordprocessingDrawing" xmlns:wp="http://schemas.openxmlformats.org/drawingml/2006/wordprocessingDrawing" xmlns:w10="urn:schemas-microsoft-com:office:word" xmlns:w="http://schemas.openxmlformats.org/wordprocessingml/2006/main" xmlns:w14="http://schemas.microsoft.com/office/word/2010/wordml" xmlns:w15="http://schemas.microsoft.com/office/word/2012/wordml" xmlns:w16se="http://schemas.microsoft.com/office/word/2015/wordml/symex" xmlns:wpg="http://schemas.microsoft.com/office/word/2010/wordprocessingGroup" xmlns:wpi="http://schemas.microsoft.com/office/word/2010/wordprocessingInk" xmlns:wne="http://schemas.microsoft.com/office/word/2006/wordml" xmlns:wps="http://schemas.microsoft.com/office/word/2010/wordprocessingShape" mc:Ignorable="w14 w15 w16se wp14">
-  <w:p>
-    <w:pPr>
-      <w:pStyle w:val="Pieddepage"/>
-    </w:pPr>
-    <w:r>
-      <w:pict>
-        <v:group id="_x0000_s2049" alt="Groupe 9" style="position:absolute;left:0;text-align:left;margin-left:0;margin-top:-1.15pt;width:610.4pt;height:15.05pt;z-index:251659776" coordorigin=",-23" coordsize="12208,301">
-          <v:shapetype id="shapetype_202" o:spid="_x0000_m2060" coordsize="21600,21600" o:spt="202" path="m,l,21600r21600,l21600,xe">
-            <v:stroke joinstyle="miter"/>
-            <v:path gradientshapeok="t" o:connecttype="rect"/>
-          </v:shapetype>
-          <v:shape id="_x0000_s2053" type="#shapetype_202" style="position:absolute;left:10763;top:-10;width:656;height:287;mso-position-horizontal:center;mso-position-horizontal-relative:page;mso-position-vertical:center" o:spt="202" path="m,l,21600r21600,l21600,xe" filled="f" stroked="f" strokecolor="#3465a4">
-            <v:fill/>
-            <v:stroke joinstyle="round" endcap="flat"/>
-            <v:path gradientshapeok="t" o:connecttype="rect"/>
-          </v:shape>
-          <v:group id="_x0000_s2050" alt="Group 31" style="position:absolute;top:-23;width:12208;height:231" coordsize="21600,21600">
-            <v:shapetype id="shapetype_34" o:spid="_x0000_m2058" coordsize="21600,21600" o:spt="100" adj="10800,,0" path="m,l@0,0@0,21600,21600,21600nfe">
-              <v:stroke joinstyle="miter"/>
-              <v:formulas>
-                <v:f eqn="val #0"/>
-              </v:formulas>
-              <v:path gradientshapeok="t" o:connecttype="rect" textboxrect="0,0,21600,21600"/>
-              <v:handles>
-                <v:h position="@0,center"/>
-              </v:handles>
-            </v:shapetype>
-            <v:shape id="_x0000_s2052" type="#shapetype_34" style="position:absolute;top:-22;width:1254;height:229;flip:y;mso-position-horizontal:center;mso-position-horizontal-relative:page;mso-position-vertical:center" o:spt="100" adj="10800,,0" path="m,l@0,0@0,21600,21600,21600nfe" filled="f" stroked="t" strokecolor="#a5a5a5">
-              <v:fill/>
-              <v:stroke joinstyle="miter" endcap="flat"/>
-              <v:formulas>
-                <v:f eqn="val #0"/>
-              </v:formulas>
-              <v:path gradientshapeok="t" o:connecttype="rect" textboxrect="0,0,21600,21600"/>
-              <v:handles>
-                <v:h position="@0,center"/>
-              </v:handles>
-            </v:shape>
-            <v:shape id="_x0000_s2051" type="#shapetype_34" style="position:absolute;left:1254;top:-22;width:10954;height:229;rotation:180;mso-position-horizontal:center;mso-position-horizontal-relative:page;mso-position-vertical:center" o:spt="100" adj="10800,,0" path="m,l@0,0@0,21600,21600,21600nfe" filled="f" stroked="t" strokecolor="#a5a5a5">
-              <v:fill/>
-              <v:stroke joinstyle="miter" endcap="flat"/>
-              <v:formulas>
-                <v:f eqn="val #0"/>
-              </v:formulas>
-              <v:path gradientshapeok="t" o:connecttype="rect" textboxrect="0,0,21600,21600"/>
-              <v:handles>
-                <v:h position="@0,center"/>
-              </v:handles>
-            </v:shape>
-          </v:group>
-        </v:group>
-      </w:pict>
-    </w:r>
-  </w:p>
+  <w:sdt>
+    <w:sdtPr>
+      <w:id w:val="493842200"/>
+      <w:docPartObj>
+        <w:docPartGallery w:val="Page Numbers (Bottom of Page)"/>
+        <w:docPartUnique/>
+      </w:docPartObj>
+    </w:sdtPr>
+    <w:sdtContent>
+      <w:p>
+        <w:pPr>
+          <w:pStyle w:val="Pieddepage"/>
+        </w:pPr>
+        <w:r>
+          <w:pict>
+            <v:group id="_x0000_s2070" style="position:absolute;left:0;text-align:left;margin-left:0;margin-top:0;width:610.5pt;height:15pt;z-index:251664896;mso-width-percent:1000;mso-position-horizontal:center;mso-position-horizontal-relative:page;mso-position-vertical:center;mso-position-vertical-relative:bottom-margin-area;mso-width-percent:1000" coordorigin=",14970" coordsize="12255,300" o:gfxdata="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">
+              <v:shapetype id="_x0000_t202" coordsize="21600,21600" o:spt="202" path="m,l,21600r21600,l21600,xe">
+                <v:stroke joinstyle="miter"/>
+                <v:path gradientshapeok="t" o:connecttype="rect"/>
+              </v:shapetype>
+              <v:shape id="Text Box 25" o:spid="_x0000_s2071" type="#_x0000_t202" style="position:absolute;left:10803;top:14982;width:659;height:288;visibility:visible;mso-wrap-style:square;v-text-anchor:top" o:gfxdata="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" filled="f" stroked="f">
+                <v:textbox inset="0,0,0,0">
+                  <w:txbxContent>
+                    <w:p>
+                      <w:pPr>
+                        <w:jc w:val="center"/>
+                      </w:pPr>
+                      <w:r>
+                        <w:rPr>
+                          <w:sz w:val="18"/>
+                        </w:rPr>
+                        <w:fldChar w:fldCharType="begin"/>
+                      </w:r>
+                      <w:r>
+                        <w:rPr>
+                          <w:sz w:val="18"/>
+                        </w:rPr>
+                        <w:instrText>PAGE    \* MERGEFORMAT</w:instrText>
+                      </w:r>
+                      <w:r>
+                        <w:rPr>
+                          <w:sz w:val="18"/>
+                        </w:rPr>
+                        <w:fldChar w:fldCharType="separate"/>
+                      </w:r>
+                      <w:r>
+                        <w:rPr>
+                          <w:noProof/>
+                          <w:color w:val="8C8C8C" w:themeColor="background1" w:themeShade="8C"/>
+                          <w:sz w:val="18"/>
+                        </w:rPr>
+                        <w:t>3</w:t>
+                      </w:r>
+                      <w:r>
+                        <w:rPr>
+                          <w:color w:val="8C8C8C" w:themeColor="background1" w:themeShade="8C"/>
+                          <w:sz w:val="18"/>
+                        </w:rPr>
+                        <w:fldChar w:fldCharType="end"/>
+                      </w:r>
+                    </w:p>
+                  </w:txbxContent>
+                </v:textbox>
+              </v:shape>
+              <v:group id="Group 31" o:spid="_x0000_s2072" style="position:absolute;top:14970;width:12255;height:230;flip:x" coordorigin="-8,14978" coordsize="12255,230" o:gfxdata="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">
+                <v:shapetype id="_x0000_t34" coordsize="21600,21600" o:spt="34" o:oned="t" adj="10800" path="m,l@0,0@0,21600,21600,21600e" filled="f">
+                  <v:stroke joinstyle="miter"/>
+                  <v:formulas>
+                    <v:f eqn="val #0"/>
+                  </v:formulas>
+                  <v:path arrowok="t" fillok="f" o:connecttype="none"/>
+                  <v:handles>
+                    <v:h position="#0,center"/>
+                  </v:handles>
+                  <o:lock v:ext="edit" shapetype="t"/>
+                </v:shapetype>
+                <v:shape id="AutoShape 27" o:spid="_x0000_s2073" type="#_x0000_t34" style="position:absolute;left:-8;top:14978;width:1260;height:230;flip:y;visibility:visible;mso-wrap-style:square" o:gfxdata="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" strokecolor="#a5a5a5"/>
+                <v:shape id="AutoShape 28" o:spid="_x0000_s2074" type="#_x0000_t34" style="position:absolute;left:1252;top:14978;width:10995;height:230;rotation:180;visibility:visible;mso-wrap-style:square" o:gfxdata="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" adj="20904" strokecolor="#a5a5a5"/>
+              </v:group>
+              <w10:wrap anchorx="page" anchory="margin"/>
+            </v:group>
+          </w:pict>
+        </w:r>
+      </w:p>
+    </w:sdtContent>
+  </w:sdt>
 </w:ftr>
 </file>
 
@@ -2157,7 +1579,7 @@
         <w:lang w:eastAsia="fr-FR"/>
       </w:rPr>
       <w:drawing>
-        <wp:anchor distT="0" distB="0" distL="114300" distR="114300" simplePos="0" relativeHeight="251655680" behindDoc="1" locked="0" layoutInCell="1" allowOverlap="1" wp14:anchorId="31FC46C6" wp14:editId="3633D6FF">
+        <wp:anchor distT="0" distB="0" distL="114300" distR="114300" simplePos="0" relativeHeight="251654656" behindDoc="1" locked="0" layoutInCell="1" allowOverlap="1" wp14:anchorId="02A559D0" wp14:editId="1C733816">
           <wp:simplePos x="0" y="0"/>
           <wp:positionH relativeFrom="page">
             <wp:align>right</wp:align>
@@ -2168,7 +1590,7 @@
           <wp:extent cx="7560310" cy="1988185"/>
           <wp:effectExtent l="0" t="0" r="0" b="0"/>
           <wp:wrapNone/>
-          <wp:docPr id="3" name="Picture"/>
+          <wp:docPr id="1" name="Picture"/>
           <wp:cNvGraphicFramePr>
             <a:graphicFrameLocks xmlns:a="http://schemas.openxmlformats.org/drawingml/2006/main" noChangeAspect="1"/>
           </wp:cNvGraphicFramePr>
@@ -2224,60 +1646,68 @@
         <w:szCs w:val="18"/>
       </w:rPr>
     </w:pPr>
-    <w:proofErr w:type="spellStart"/>
     <w:r>
       <w:rPr>
         <w:sz w:val="18"/>
         <w:szCs w:val="18"/>
       </w:rPr>
-      <w:t>DevOps</w:t>
+      <w:t>DevOps – Groupe 1 – Mr.StataCookie</w:t>
     </w:r>
-    <w:proofErr w:type="spellEnd"/>
-    <w:r>
-      <w:rPr>
-        <w:sz w:val="18"/>
-        <w:szCs w:val="18"/>
-      </w:rPr>
-      <w:t xml:space="preserve"> </w:t>
-    </w:r>
-    <w:r>
-      <w:rPr>
-        <w:sz w:val="18"/>
-        <w:szCs w:val="18"/>
-      </w:rPr>
-      <w:t xml:space="preserve">– Groupe 1 – </w:t>
-    </w:r>
-    <w:proofErr w:type="spellStart"/>
-    <w:proofErr w:type="gramStart"/>
-    <w:r>
-      <w:rPr>
-        <w:sz w:val="18"/>
-        <w:szCs w:val="18"/>
-      </w:rPr>
-      <w:t>Mr.StataCookie</w:t>
-    </w:r>
-    <w:proofErr w:type="spellEnd"/>
-    <w:proofErr w:type="gramEnd"/>
   </w:p>
 </w:hdr>
 </file>
 
 <file path=word/numbering.xml><?xml version="1.0" encoding="utf-8"?>
 <w:numbering xmlns:wpc="http://schemas.microsoft.com/office/word/2010/wordprocessingCanvas" xmlns:cx="http://schemas.microsoft.com/office/drawing/2014/chartex" xmlns:cx1="http://schemas.microsoft.com/office/drawing/2015/9/8/chartex" xmlns:mc="http://schemas.openxmlformats.org/markup-compatibility/2006" xmlns:o="urn:schemas-microsoft-com:office:office" xmlns:r="http://schemas.openxmlformats.org/officeDocument/2006/relationships" xmlns:m="http://schemas.openxmlformats.org/officeDocument/2006/math" xmlns:v="urn:schemas-microsoft-com:vml" xmlns:wp14="http://schemas.microsoft.com/office/word/2010/wordprocessingDrawing" xmlns:wp="http://schemas.openxmlformats.org/drawingml/2006/wordprocessingDrawing" xmlns:w10="urn:schemas-microsoft-com:office:word" xmlns:w="http://schemas.openxmlformats.org/wordprocessingml/2006/main" xmlns:w14="http://schemas.microsoft.com/office/word/2010/wordml" xmlns:w15="http://schemas.microsoft.com/office/word/2012/wordml" xmlns:w16se="http://schemas.microsoft.com/office/word/2015/wordml/symex" xmlns:wpg="http://schemas.microsoft.com/office/word/2010/wordprocessingGroup" xmlns:wpi="http://schemas.microsoft.com/office/word/2010/wordprocessingInk" xmlns:wne="http://schemas.microsoft.com/office/word/2006/wordml" xmlns:wps="http://schemas.microsoft.com/office/word/2010/wordprocessingShape" mc:Ignorable="w14 w15 w16se wp14">
+  <w:numPicBullet w:numPicBulletId="0">
+    <w:pict>
+      <v:shapetype id="_x0000_t75" coordsize="21600,21600" o:spt="75" o:preferrelative="t" path="m@4@5l@4@11@9@11@9@5xe" filled="f" stroked="f">
+        <v:stroke joinstyle="miter"/>
+        <v:formulas>
+          <v:f eqn="if lineDrawn pixelLineWidth 0"/>
+          <v:f eqn="sum @0 1 0"/>
+          <v:f eqn="sum 0 0 @1"/>
+          <v:f eqn="prod @2 1 2"/>
+          <v:f eqn="prod @3 21600 pixelWidth"/>
+          <v:f eqn="prod @3 21600 pixelHeight"/>
+          <v:f eqn="sum @0 0 1"/>
+          <v:f eqn="prod @6 1 2"/>
+          <v:f eqn="prod @7 21600 pixelWidth"/>
+          <v:f eqn="sum @8 21600 0"/>
+          <v:f eqn="prod @7 21600 pixelHeight"/>
+          <v:f eqn="sum @10 21600 0"/>
+        </v:formulas>
+        <v:path o:extrusionok="f" gradientshapeok="t" o:connecttype="rect"/>
+        <o:lock v:ext="edit" aspectratio="t"/>
+      </v:shapetype>
+      <v:shape id="_x0000_i1203" type="#_x0000_t75" style="width:255.75pt;height:255.75pt" o:bullet="t">
+        <v:imagedata r:id="rId1" o:title="puce"/>
+      </v:shape>
+    </w:pict>
+  </w:numPicBullet>
+  <w:numPicBullet w:numPicBulletId="1">
+    <w:pict>
+      <v:shape id="_x0000_i1204" type="#_x0000_t75" style="width:378pt;height:300pt" o:bullet="t">
+        <v:imagedata r:id="rId2" o:title="pomme"/>
+      </v:shape>
+    </w:pict>
+  </w:numPicBullet>
   <w:abstractNum w:abstractNumId="0" w15:restartNumberingAfterBreak="0">
     <w:nsid w:val="063D11F7"/>
     <w:multiLevelType w:val="multilevel"/>
-    <w:tmpl w:val="AB6839A0"/>
+    <w:tmpl w:val="36FE3D34"/>
     <w:lvl w:ilvl="0">
       <w:start w:val="1"/>
       <w:numFmt w:val="bullet"/>
       <w:lvlText w:val=""/>
+      <w:lvlPicBulletId w:val="1"/>
       <w:lvlJc w:val="left"/>
       <w:pPr>
         <w:ind w:left="720" w:hanging="360"/>
       </w:pPr>
       <w:rPr>
-        <w:rFonts w:ascii="Symbol" w:hAnsi="Symbol" w:cs="Symbol" w:hint="default"/>
+        <w:rFonts w:ascii="Symbol" w:hAnsi="Symbol" w:hint="default"/>
+        <w:color w:val="auto"/>
       </w:rPr>
     </w:lvl>
     <w:lvl w:ilvl="1">
@@ -2466,17 +1896,19 @@
   <w:abstractNum w:abstractNumId="2" w15:restartNumberingAfterBreak="0">
     <w:nsid w:val="2032562F"/>
     <w:multiLevelType w:val="multilevel"/>
-    <w:tmpl w:val="0540C56C"/>
+    <w:tmpl w:val="1B0E6054"/>
     <w:lvl w:ilvl="0">
       <w:start w:val="1"/>
       <w:numFmt w:val="bullet"/>
       <w:lvlText w:val=""/>
+      <w:lvlPicBulletId w:val="1"/>
       <w:lvlJc w:val="left"/>
       <w:pPr>
         <w:ind w:left="720" w:hanging="360"/>
       </w:pPr>
       <w:rPr>
-        <w:rFonts w:ascii="Symbol" w:hAnsi="Symbol" w:cs="Symbol" w:hint="default"/>
+        <w:rFonts w:ascii="Symbol" w:hAnsi="Symbol" w:hint="default"/>
+        <w:color w:val="auto"/>
       </w:rPr>
     </w:lvl>
     <w:lvl w:ilvl="1">
@@ -2579,17 +2011,19 @@
   <w:abstractNum w:abstractNumId="3" w15:restartNumberingAfterBreak="0">
     <w:nsid w:val="22F67D5F"/>
     <w:multiLevelType w:val="multilevel"/>
-    <w:tmpl w:val="0214F29E"/>
+    <w:tmpl w:val="EBBACE90"/>
     <w:lvl w:ilvl="0">
       <w:start w:val="1"/>
       <w:numFmt w:val="bullet"/>
       <w:lvlText w:val=""/>
+      <w:lvlPicBulletId w:val="1"/>
       <w:lvlJc w:val="left"/>
       <w:pPr>
         <w:ind w:left="720" w:hanging="360"/>
       </w:pPr>
       <w:rPr>
-        <w:rFonts w:ascii="Symbol" w:hAnsi="Symbol" w:cs="Symbol" w:hint="default"/>
+        <w:rFonts w:ascii="Symbol" w:hAnsi="Symbol" w:hint="default"/>
+        <w:color w:val="auto"/>
       </w:rPr>
     </w:lvl>
     <w:lvl w:ilvl="1">
@@ -2692,17 +2126,19 @@
   <w:abstractNum w:abstractNumId="4" w15:restartNumberingAfterBreak="0">
     <w:nsid w:val="2A4F4933"/>
     <w:multiLevelType w:val="multilevel"/>
-    <w:tmpl w:val="E76CC764"/>
+    <w:tmpl w:val="FB62A5A4"/>
     <w:lvl w:ilvl="0">
       <w:start w:val="1"/>
       <w:numFmt w:val="bullet"/>
       <w:lvlText w:val=""/>
+      <w:lvlPicBulletId w:val="1"/>
       <w:lvlJc w:val="left"/>
       <w:pPr>
         <w:ind w:left="720" w:hanging="360"/>
       </w:pPr>
       <w:rPr>
-        <w:rFonts w:ascii="Symbol" w:hAnsi="Symbol" w:cs="Symbol" w:hint="default"/>
+        <w:rFonts w:ascii="Symbol" w:hAnsi="Symbol" w:hint="default"/>
+        <w:color w:val="auto"/>
       </w:rPr>
     </w:lvl>
     <w:lvl w:ilvl="1">
@@ -3099,17 +2535,19 @@
   <w:abstractNum w:abstractNumId="8" w15:restartNumberingAfterBreak="0">
     <w:nsid w:val="62F06326"/>
     <w:multiLevelType w:val="multilevel"/>
-    <w:tmpl w:val="E36E7E18"/>
+    <w:tmpl w:val="8E2467E0"/>
     <w:lvl w:ilvl="0">
       <w:start w:val="1"/>
       <w:numFmt w:val="bullet"/>
       <w:lvlText w:val=""/>
+      <w:lvlPicBulletId w:val="1"/>
       <w:lvlJc w:val="left"/>
       <w:pPr>
         <w:ind w:left="720" w:hanging="360"/>
       </w:pPr>
       <w:rPr>
-        <w:rFonts w:ascii="Symbol" w:hAnsi="Symbol" w:cs="Symbol" w:hint="default"/>
+        <w:rFonts w:ascii="Symbol" w:hAnsi="Symbol" w:hint="default"/>
+        <w:color w:val="auto"/>
       </w:rPr>
     </w:lvl>
     <w:lvl w:ilvl="1">
@@ -3212,17 +2650,19 @@
   <w:abstractNum w:abstractNumId="9" w15:restartNumberingAfterBreak="0">
     <w:nsid w:val="6CBF2A33"/>
     <w:multiLevelType w:val="multilevel"/>
-    <w:tmpl w:val="4898861E"/>
+    <w:tmpl w:val="5C3E3636"/>
     <w:lvl w:ilvl="0">
       <w:start w:val="1"/>
       <w:numFmt w:val="bullet"/>
       <w:lvlText w:val=""/>
+      <w:lvlPicBulletId w:val="1"/>
       <w:lvlJc w:val="left"/>
       <w:pPr>
         <w:ind w:left="720" w:hanging="360"/>
       </w:pPr>
       <w:rPr>
-        <w:rFonts w:ascii="Symbol" w:hAnsi="Symbol" w:cs="Symbol" w:hint="default"/>
+        <w:rFonts w:ascii="Symbol" w:hAnsi="Symbol" w:hint="default"/>
+        <w:color w:val="auto"/>
       </w:rPr>
     </w:lvl>
     <w:lvl w:ilvl="1">
@@ -4440,7 +3880,7 @@
 </file>
 
 <file path=customXml/itemProps1.xml><?xml version="1.0" encoding="utf-8"?>
-<ds:datastoreItem xmlns:ds="http://schemas.openxmlformats.org/officeDocument/2006/customXml" ds:itemID="{68AE4F17-4EAF-4465-9482-6CCA6203659F}">
+<ds:datastoreItem xmlns:ds="http://schemas.openxmlformats.org/officeDocument/2006/customXml" ds:itemID="{6785C024-B281-4039-A5A4-5A1203BEF660}">
   <ds:schemaRefs>
     <ds:schemaRef ds:uri="http://schemas.openxmlformats.org/officeDocument/2006/bibliography"/>
   </ds:schemaRefs>

</xml_diff>

<commit_message>
Miss a word in the rapport.docx file
</commit_message>
<xml_diff>
--- a/docs/Rapport.docx
+++ b/docs/Rapport.docx
@@ -749,7 +749,13 @@
         <w:rPr>
           <w:sz w:val="28"/>
         </w:rPr>
-        <w:t>Forces &amp; Faiblesses</w:t>
+        <w:t xml:space="preserve">Forces &amp; Faiblesses </w:t>
+      </w:r>
+      <w:r>
+        <w:rPr>
+          <w:sz w:val="28"/>
+        </w:rPr>
+        <w:t>de notre projet</w:t>
       </w:r>
     </w:p>
     <w:p>

</xml_diff>